<commit_message>
final edit of code and statistic report
</commit_message>
<xml_diff>
--- a/AIIP Statistics Summative Assessment.docx
+++ b/AIIP Statistics Summative Assessment.docx
@@ -55,6 +55,8 @@
         </w:rPr>
         <w:t>Variables and examples from dataset</w:t>
       </w:r>
+      <w:bookmarkStart w:id="0" w:name="_GoBack"/>
+      <w:bookmarkEnd w:id="0"/>
     </w:p>
     <w:p>
       <w:pPr>
@@ -76,7 +78,7 @@
           <w:szCs w:val="24"/>
           <w:lang w:val="en-US"/>
         </w:rPr>
-        <w:t>Discrete variables: Examples of discrete variables from the dataset are</w:t>
+        <w:t xml:space="preserve">Discrete variables: </w:t>
       </w:r>
     </w:p>
     <w:p>
@@ -1172,8 +1174,6 @@
         </w:rPr>
         <w:t>Histogram: Examine the distribution of the dataset</w:t>
       </w:r>
-      <w:bookmarkStart w:id="0" w:name="_GoBack"/>
-      <w:bookmarkEnd w:id="0"/>
     </w:p>
     <w:p>
       <w:pPr>
@@ -1253,7 +1253,15 @@
           <w:szCs w:val="24"/>
           <w:lang w:val="en-US"/>
         </w:rPr>
-        <w:t>The comparison of the fertilizer use, pesticide use and irrigated area in the research to the National average provided by FAO and World Bank is very important to the research. This will help to determine the variance of the value used in the research to the accepted National average.</w:t>
+        <w:t xml:space="preserve">The comparison of the fertilizer use, pesticide use and irrigated area in the research to the National average provided by FAO and World Bank is very important to the research. This will help to determine the </w:t>
+      </w:r>
+      <w:r>
+        <w:rPr>
+          <w:sz w:val="24"/>
+          <w:szCs w:val="24"/>
+          <w:lang w:val="en-US"/>
+        </w:rPr>
+        <w:t xml:space="preserve">degree of variation and ascertain any statistical significance. </w:t>
       </w:r>
     </w:p>
     <w:p>

</xml_diff>